<commit_message>
goods acceptance template added
</commit_message>
<xml_diff>
--- a/firmmanager/static/app_documents/layouts/invoice_template.docx
+++ b/firmmanager/static/app_documents/layouts/invoice_template.docx
@@ -25,7 +25,7 @@
         <w:tblStyle w:val="Table1"/>
         <w:tblW w:w="10916" w:type="dxa"/>
         <w:jc w:val="left"/>
-        <w:tblInd w:w="-289" w:type="dxa"/>
+        <w:tblInd w:w="-176" w:type="dxa"/>
         <w:tblLayout w:type="fixed"/>
         <w:tblCellMar>
           <w:top w:w="0" w:type="dxa"/>
@@ -36,17 +36,17 @@
         <w:tblLook w:val="0400"/>
       </w:tblPr>
       <w:tblGrid>
-        <w:gridCol w:w="687"/>
-        <w:gridCol w:w="5125"/>
+        <w:gridCol w:w="685"/>
+        <w:gridCol w:w="5124"/>
         <w:gridCol w:w="1275"/>
-        <w:gridCol w:w="1986"/>
+        <w:gridCol w:w="1989"/>
         <w:gridCol w:w="1843"/>
       </w:tblGrid>
       <w:tr>
         <w:trPr/>
         <w:tc>
           <w:tcPr>
-            <w:tcW w:w="5812" w:type="dxa"/>
+            <w:tcW w:w="5809" w:type="dxa"/>
             <w:gridSpan w:val="2"/>
             <w:tcBorders>
               <w:top w:val="single" w:sz="4" w:space="0" w:color="000000"/>
@@ -109,15 +109,7 @@
                 <w:sz w:val="24"/>
                 <w:szCs w:val="24"/>
               </w:rPr>
-              <w:t xml:space="preserve">{{ contract.organization.title_en }}  </w:t>
-            </w:r>
-            <w:r>
-              <w:rPr>
-                <w:rFonts w:eastAsia="Times New Roman" w:cs="Times New Roman" w:ascii="Times New Roman" w:hAnsi="Times New Roman"/>
-                <w:sz w:val="24"/>
-                <w:szCs w:val="24"/>
-              </w:rPr>
-              <w:t xml:space="preserve"> </w:t>
+              <w:t>{{ contract.organization.title_en }}</w:t>
             </w:r>
           </w:p>
           <w:p>
@@ -155,7 +147,7 @@
                 <w:sz w:val="24"/>
                 <w:szCs w:val="24"/>
               </w:rPr>
-              <w:t xml:space="preserve">Individual Taxpayer Number: {{ contract.organization.tin }} </w:t>
+              <w:t>Individual Taxpayer Number: {{ contract.organization.tin }}</w:t>
             </w:r>
           </w:p>
           <w:p>
@@ -238,7 +230,7 @@
         </w:tc>
         <w:tc>
           <w:tcPr>
-            <w:tcW w:w="5104" w:type="dxa"/>
+            <w:tcW w:w="5107" w:type="dxa"/>
             <w:gridSpan w:val="3"/>
             <w:tcBorders>
               <w:top w:val="single" w:sz="4" w:space="0" w:color="000000"/>
@@ -386,11 +378,6 @@
                 <w:szCs w:val="24"/>
               </w:rPr>
               <w:t>Tel: {{ contract.client.tel }}</w:t>
-              <w:tab/>
-              <w:tab/>
-              <w:tab/>
-              <w:tab/>
-              <w:tab/>
             </w:r>
           </w:p>
           <w:p>
@@ -428,12 +415,6 @@
                 <w:sz w:val="24"/>
                 <w:szCs w:val="24"/>
               </w:rPr>
-              <w:tab/>
-              <w:tab/>
-              <w:tab/>
-              <w:tab/>
-              <w:tab/>
-              <w:tab/>
             </w:r>
           </w:p>
         </w:tc>
@@ -442,7 +423,7 @@
         <w:trPr/>
         <w:tc>
           <w:tcPr>
-            <w:tcW w:w="5812" w:type="dxa"/>
+            <w:tcW w:w="5809" w:type="dxa"/>
             <w:gridSpan w:val="2"/>
             <w:tcBorders>
               <w:top w:val="single" w:sz="4" w:space="0" w:color="000000"/>
@@ -470,11 +451,80 @@
               </w:rPr>
               <w:t>УСЛОВИЯ ПОСТАВКИ/DELIVERY TERMS: {{ delivery_conditions.title }}</w:t>
             </w:r>
+            <w:r>
+              <w:rPr>
+                <w:rFonts w:eastAsia="Times New Roman" w:cs="Times New Roman" w:ascii="Times New Roman" w:hAnsi="Times New Roman"/>
+                <w:sz w:val="26"/>
+                <w:szCs w:val="26"/>
+              </w:rPr>
+              <w:t xml:space="preserve"> </w:t>
+            </w:r>
+            <w:r>
+              <w:rPr>
+                <w:rFonts w:eastAsia="Times New Roman" w:cs="Times New Roman" w:ascii="Times New Roman" w:hAnsi="Times New Roman"/>
+                <w:color w:val="auto"/>
+                <w:kern w:val="0"/>
+                <w:sz w:val="24"/>
+                <w:szCs w:val="24"/>
+                <w:lang w:val="ru-RU" w:eastAsia="zh-CN" w:bidi="hi-IN"/>
+              </w:rPr>
+              <w:t xml:space="preserve">{{ </w:t>
+            </w:r>
+            <w:r>
+              <w:rPr>
+                <w:rFonts w:eastAsia="Times New Roman" w:cs="Times New Roman" w:ascii="Times New Roman" w:hAnsi="Times New Roman"/>
+                <w:b w:val="false"/>
+                <w:i w:val="false"/>
+                <w:color w:val="auto"/>
+                <w:kern w:val="0"/>
+                <w:sz w:val="24"/>
+                <w:szCs w:val="24"/>
+                <w:lang w:val="ru-RU" w:eastAsia="zh-CN" w:bidi="hi-IN"/>
+              </w:rPr>
+              <w:t>delivery_address</w:t>
+            </w:r>
+          </w:p>
+          <w:p>
+            <w:pPr>
+              <w:pStyle w:val="Normal"/>
+              <w:widowControl w:val="false"/>
+              <w:spacing w:before="0" w:after="160"/>
+              <w:rPr>
+                <w:rFonts w:ascii="Times New Roman" w:hAnsi="Times New Roman" w:eastAsia="Times New Roman" w:cs="Times New Roman"/>
+                <w:color w:val="auto"/>
+                <w:kern w:val="0"/>
+                <w:sz w:val="24"/>
+                <w:szCs w:val="24"/>
+                <w:lang w:val="ru-RU" w:eastAsia="zh-CN" w:bidi="hi-IN"/>
+              </w:rPr>
+            </w:pPr>
+            <w:r>
+              <w:rPr>
+                <w:rFonts w:eastAsia="Times New Roman" w:cs="Times New Roman" w:ascii="Times New Roman" w:hAnsi="Times New Roman"/>
+                <w:color w:val="auto"/>
+                <w:kern w:val="0"/>
+                <w:sz w:val="24"/>
+                <w:szCs w:val="24"/>
+                <w:lang w:val="ru-RU" w:eastAsia="zh-CN" w:bidi="hi-IN"/>
+              </w:rPr>
+              <w:t xml:space="preserve"> </w:t>
+            </w:r>
+            <w:r>
+              <w:rPr>
+                <w:rFonts w:eastAsia="Times New Roman" w:cs="Times New Roman" w:ascii="Times New Roman" w:hAnsi="Times New Roman"/>
+                <w:color w:val="auto"/>
+                <w:kern w:val="0"/>
+                <w:sz w:val="24"/>
+                <w:szCs w:val="24"/>
+                <w:lang w:val="ru-RU" w:eastAsia="zh-CN" w:bidi="hi-IN"/>
+              </w:rPr>
+              <w:t>}}</w:t>
+            </w:r>
           </w:p>
         </w:tc>
         <w:tc>
           <w:tcPr>
-            <w:tcW w:w="5104" w:type="dxa"/>
+            <w:tcW w:w="5107" w:type="dxa"/>
             <w:gridSpan w:val="3"/>
             <w:tcBorders>
               <w:top w:val="single" w:sz="4" w:space="0" w:color="000000"/>
@@ -509,7 +559,7 @@
         <w:trPr/>
         <w:tc>
           <w:tcPr>
-            <w:tcW w:w="5812" w:type="dxa"/>
+            <w:tcW w:w="5809" w:type="dxa"/>
             <w:gridSpan w:val="2"/>
             <w:tcBorders>
               <w:top w:val="single" w:sz="4" w:space="0" w:color="000000"/>
@@ -540,7 +590,7 @@
         </w:tc>
         <w:tc>
           <w:tcPr>
-            <w:tcW w:w="5104" w:type="dxa"/>
+            <w:tcW w:w="5107" w:type="dxa"/>
             <w:gridSpan w:val="3"/>
             <w:tcBorders>
               <w:top w:val="single" w:sz="4" w:space="0" w:color="000000"/>
@@ -575,7 +625,7 @@
         <w:trPr/>
         <w:tc>
           <w:tcPr>
-            <w:tcW w:w="687" w:type="dxa"/>
+            <w:tcW w:w="685" w:type="dxa"/>
             <w:tcBorders>
               <w:top w:val="single" w:sz="4" w:space="0" w:color="000000"/>
               <w:left w:val="single" w:sz="4" w:space="0" w:color="000000"/>
@@ -607,7 +657,7 @@
         </w:tc>
         <w:tc>
           <w:tcPr>
-            <w:tcW w:w="5125" w:type="dxa"/>
+            <w:tcW w:w="5124" w:type="dxa"/>
             <w:tcBorders>
               <w:top w:val="single" w:sz="4" w:space="0" w:color="000000"/>
               <w:left w:val="single" w:sz="4" w:space="0" w:color="000000"/>
@@ -671,7 +721,7 @@
         </w:tc>
         <w:tc>
           <w:tcPr>
-            <w:tcW w:w="1986" w:type="dxa"/>
+            <w:tcW w:w="1989" w:type="dxa"/>
             <w:tcBorders>
               <w:top w:val="single" w:sz="4" w:space="0" w:color="000000"/>
               <w:left w:val="single" w:sz="4" w:space="0" w:color="000000"/>
@@ -755,7 +805,6 @@
               <w:keepNext w:val="false"/>
               <w:keepLines w:val="false"/>
               <w:widowControl w:val="false"/>
-              <w:pBdr/>
               <w:shd w:val="clear" w:fill="auto"/>
               <w:spacing w:lineRule="auto" w:line="240" w:before="0" w:after="0"/>
               <w:ind w:left="0" w:right="0" w:hanging="0"/>
@@ -783,7 +832,7 @@
         </w:trPr>
         <w:tc>
           <w:tcPr>
-            <w:tcW w:w="687" w:type="dxa"/>
+            <w:tcW w:w="685" w:type="dxa"/>
             <w:tcBorders>
               <w:top w:val="single" w:sz="4" w:space="0" w:color="000000"/>
               <w:left w:val="single" w:sz="4" w:space="0" w:color="000000"/>
@@ -798,7 +847,6 @@
               <w:keepNext w:val="false"/>
               <w:keepLines w:val="false"/>
               <w:widowControl w:val="false"/>
-              <w:pBdr/>
               <w:shd w:val="clear" w:fill="auto"/>
               <w:spacing w:lineRule="auto" w:line="240" w:before="0" w:after="0"/>
               <w:ind w:left="0" w:right="0" w:hanging="0"/>
@@ -815,13 +863,13 @@
                 <w:sz w:val="24"/>
                 <w:szCs w:val="24"/>
               </w:rPr>
-              <w:t>{{ booked_product.product.tr_number }}</w:t>
+              <w:t>{{ booked_product.tr_number }}</w:t>
             </w:r>
           </w:p>
         </w:tc>
         <w:tc>
           <w:tcPr>
-            <w:tcW w:w="5125" w:type="dxa"/>
+            <w:tcW w:w="5124" w:type="dxa"/>
             <w:tcBorders>
               <w:top w:val="single" w:sz="4" w:space="0" w:color="000000"/>
               <w:left w:val="single" w:sz="8" w:space="0" w:color="000000"/>
@@ -836,7 +884,6 @@
               <w:keepNext w:val="false"/>
               <w:keepLines w:val="false"/>
               <w:widowControl w:val="false"/>
-              <w:pBdr/>
               <w:shd w:val="clear" w:fill="auto"/>
               <w:spacing w:lineRule="auto" w:line="240" w:before="0" w:after="0"/>
               <w:ind w:left="0" w:right="0" w:hanging="0"/>
@@ -862,7 +909,6 @@
               <w:keepNext w:val="false"/>
               <w:keepLines w:val="false"/>
               <w:widowControl w:val="false"/>
-              <w:pBdr/>
               <w:shd w:val="clear" w:fill="auto"/>
               <w:spacing w:lineRule="auto" w:line="240" w:before="0" w:after="0"/>
               <w:ind w:left="0" w:right="0" w:hanging="0"/>
@@ -888,7 +934,6 @@
               <w:keepNext w:val="false"/>
               <w:keepLines w:val="false"/>
               <w:widowControl w:val="false"/>
-              <w:pBdr/>
               <w:shd w:val="clear" w:fill="auto"/>
               <w:spacing w:lineRule="auto" w:line="240" w:before="0" w:after="0"/>
               <w:ind w:left="0" w:right="0" w:hanging="0"/>
@@ -914,7 +959,6 @@
               <w:keepNext w:val="false"/>
               <w:keepLines w:val="false"/>
               <w:widowControl w:val="false"/>
-              <w:pBdr/>
               <w:shd w:val="clear" w:fill="auto"/>
               <w:spacing w:lineRule="auto" w:line="240" w:before="0" w:after="0"/>
               <w:ind w:left="0" w:right="0" w:hanging="0"/>
@@ -940,7 +984,6 @@
               <w:keepNext w:val="false"/>
               <w:keepLines w:val="false"/>
               <w:widowControl w:val="false"/>
-              <w:pBdr/>
               <w:shd w:val="clear" w:fill="auto"/>
               <w:spacing w:lineRule="auto" w:line="240" w:before="0" w:after="0"/>
               <w:ind w:left="0" w:right="0" w:hanging="0"/>
@@ -958,6 +1001,30 @@
                 <w:szCs w:val="24"/>
               </w:rPr>
               <w:t>{{ booked_product.product.description_en }}</w:t>
+            </w:r>
+          </w:p>
+          <w:p>
+            <w:pPr>
+              <w:pStyle w:val="Normal"/>
+              <w:keepNext w:val="false"/>
+              <w:keepLines w:val="false"/>
+              <w:widowControl w:val="false"/>
+              <w:shd w:val="clear" w:fill="auto"/>
+              <w:spacing w:lineRule="auto" w:line="240" w:before="0" w:after="0"/>
+              <w:ind w:left="0" w:right="0" w:hanging="0"/>
+              <w:jc w:val="center"/>
+              <w:rPr>
+                <w:rFonts w:ascii="Times New Roman" w:hAnsi="Times New Roman" w:eastAsia="Times New Roman" w:cs="Times New Roman"/>
+                <w:sz w:val="24"/>
+                <w:szCs w:val="24"/>
+              </w:rPr>
+            </w:pPr>
+            <w:r>
+              <w:rPr>
+                <w:rFonts w:eastAsia="Times New Roman" w:cs="Times New Roman" w:ascii="Times New Roman" w:hAnsi="Times New Roman"/>
+                <w:sz w:val="24"/>
+                <w:szCs w:val="24"/>
+              </w:rPr>
             </w:r>
           </w:p>
         </w:tc>
@@ -978,7 +1045,6 @@
               <w:keepNext w:val="false"/>
               <w:keepLines w:val="false"/>
               <w:widowControl w:val="false"/>
-              <w:pBdr/>
               <w:shd w:val="clear" w:fill="auto"/>
               <w:spacing w:lineRule="auto" w:line="240" w:before="0" w:after="0"/>
               <w:ind w:left="0" w:right="0" w:hanging="0"/>
@@ -1001,7 +1067,7 @@
         </w:tc>
         <w:tc>
           <w:tcPr>
-            <w:tcW w:w="1986" w:type="dxa"/>
+            <w:tcW w:w="1989" w:type="dxa"/>
             <w:tcBorders>
               <w:top w:val="single" w:sz="4" w:space="0" w:color="000000"/>
               <w:left w:val="single" w:sz="8" w:space="0" w:color="000000"/>
@@ -1016,7 +1082,6 @@
               <w:keepNext w:val="false"/>
               <w:keepLines w:val="false"/>
               <w:widowControl w:val="false"/>
-              <w:pBdr/>
               <w:shd w:val="clear" w:fill="auto"/>
               <w:spacing w:lineRule="auto" w:line="240" w:before="0" w:after="0"/>
               <w:ind w:left="0" w:right="0" w:hanging="0"/>
@@ -1042,25 +1107,7 @@
                 <w:szCs w:val="24"/>
                 <w:lang w:val="en-US"/>
               </w:rPr>
-              <w:t>ooked_produc</w:t>
-            </w:r>
-            <w:r>
-              <w:rPr>
-                <w:rFonts w:eastAsia="Times New Roman" w:cs="Times New Roman" w:ascii="Times New Roman" w:hAnsi="Times New Roman"/>
-                <w:sz w:val="24"/>
-                <w:szCs w:val="24"/>
-                <w:lang w:val="en-US"/>
-              </w:rPr>
-              <w:t>t</w:t>
-            </w:r>
-            <w:r>
-              <w:rPr>
-                <w:rFonts w:eastAsia="Times New Roman" w:cs="Times New Roman" w:ascii="Times New Roman" w:hAnsi="Times New Roman"/>
-                <w:sz w:val="24"/>
-                <w:szCs w:val="24"/>
-                <w:lang w:val="en-US"/>
-              </w:rPr>
-              <w:t>.total_price</w:t>
+              <w:t>ooked_product.total_price</w:t>
             </w:r>
             <w:r>
               <w:rPr>
@@ -1089,7 +1136,6 @@
               <w:keepNext w:val="false"/>
               <w:keepLines w:val="false"/>
               <w:widowControl w:val="false"/>
-              <w:pBdr/>
               <w:shd w:val="clear" w:fill="auto"/>
               <w:spacing w:lineRule="auto" w:line="240" w:before="0" w:after="0"/>
               <w:ind w:left="0" w:right="0" w:hanging="0"/>
@@ -1132,7 +1178,6 @@
               <w:keepNext w:val="false"/>
               <w:keepLines w:val="false"/>
               <w:widowControl w:val="false"/>
-              <w:pBdr/>
               <w:shd w:val="clear" w:fill="auto"/>
               <w:spacing w:lineRule="auto" w:line="240" w:before="0" w:after="0"/>
               <w:ind w:left="0" w:right="0" w:hanging="0"/>
@@ -1160,7 +1205,7 @@
         </w:trPr>
         <w:tc>
           <w:tcPr>
-            <w:tcW w:w="687" w:type="dxa"/>
+            <w:tcW w:w="685" w:type="dxa"/>
             <w:tcBorders>
               <w:top w:val="single" w:sz="4" w:space="0" w:color="000000"/>
               <w:left w:val="single" w:sz="4" w:space="0" w:color="000000"/>
@@ -1190,7 +1235,7 @@
         </w:tc>
         <w:tc>
           <w:tcPr>
-            <w:tcW w:w="5125" w:type="dxa"/>
+            <w:tcW w:w="5124" w:type="dxa"/>
             <w:tcBorders>
               <w:top w:val="single" w:sz="4" w:space="0" w:color="000000"/>
               <w:left w:val="single" w:sz="4" w:space="0" w:color="000000"/>
@@ -1251,7 +1296,7 @@
         </w:tc>
         <w:tc>
           <w:tcPr>
-            <w:tcW w:w="1986" w:type="dxa"/>
+            <w:tcW w:w="1989" w:type="dxa"/>
             <w:tcBorders>
               <w:top w:val="single" w:sz="4" w:space="0" w:color="000000"/>
               <w:left w:val="single" w:sz="4" w:space="0" w:color="000000"/>
@@ -1358,7 +1403,7 @@
       <w:pPr>
         <w:pStyle w:val="Normal"/>
         <w:tabs>
-          <w:tab w:val="clear" w:pos="720"/>
+          <w:tab w:val="clear" w:pos="709"/>
           <w:tab w:val="left" w:pos="4530" w:leader="none"/>
         </w:tabs>
         <w:rPr>
@@ -1376,7 +1421,7 @@
       <w:pPr>
         <w:pStyle w:val="Normal"/>
         <w:tabs>
-          <w:tab w:val="clear" w:pos="720"/>
+          <w:tab w:val="clear" w:pos="709"/>
           <w:tab w:val="left" w:pos="4530" w:leader="none"/>
         </w:tabs>
         <w:rPr>
@@ -1427,7 +1472,7 @@
       <w:pPr>
         <w:pStyle w:val="Normal"/>
         <w:tabs>
-          <w:tab w:val="clear" w:pos="720"/>
+          <w:tab w:val="clear" w:pos="709"/>
           <w:tab w:val="left" w:pos="4530" w:leader="none"/>
         </w:tabs>
         <w:rPr>
@@ -1468,7 +1513,7 @@
       <w:pPr>
         <w:pStyle w:val="Normal"/>
         <w:tabs>
-          <w:tab w:val="clear" w:pos="720"/>
+          <w:tab w:val="clear" w:pos="709"/>
           <w:tab w:val="left" w:pos="4530" w:leader="none"/>
         </w:tabs>
         <w:rPr>
@@ -1483,7 +1528,49 @@
           <w:sz w:val="24"/>
           <w:szCs w:val="24"/>
         </w:rPr>
-        <w:t>Shipping Marks: without import to the Russian Federation</w:t>
+        <w:t xml:space="preserve">Shipping Marks: </w:t>
+      </w:r>
+      <w:r>
+        <w:rPr>
+          <w:rFonts w:eastAsia="Times New Roman" w:cs="Times New Roman" w:ascii="Times New Roman" w:hAnsi="Times New Roman"/>
+          <w:sz w:val="24"/>
+          <w:szCs w:val="24"/>
+          <w:lang w:val="en-US"/>
+        </w:rPr>
+        <w:t xml:space="preserve">{{ </w:t>
+      </w:r>
+      <w:r>
+        <w:rPr>
+          <w:rFonts w:eastAsia="Times New Roman" w:cs="Times New Roman" w:ascii="Times New Roman" w:hAnsi="Times New Roman"/>
+          <w:b w:val="false"/>
+          <w:i w:val="false"/>
+          <w:color w:val="auto"/>
+          <w:kern w:val="0"/>
+          <w:sz w:val="24"/>
+          <w:szCs w:val="24"/>
+          <w:lang w:val="en-US" w:eastAsia="zh-CN" w:bidi="hi-IN"/>
+        </w:rPr>
+        <w:t>shipment_mark.description_en</w:t>
+      </w:r>
+      <w:r>
+        <w:rPr>
+          <w:rFonts w:eastAsia="Times New Roman" w:cs="Times New Roman" w:ascii="Times New Roman" w:hAnsi="Times New Roman"/>
+          <w:b w:val="false"/>
+          <w:i w:val="false"/>
+          <w:color w:val="auto"/>
+          <w:kern w:val="0"/>
+          <w:sz w:val="24"/>
+          <w:szCs w:val="24"/>
+          <w:lang w:val="ru-RU" w:eastAsia="zh-CN" w:bidi="hi-IN"/>
+        </w:rPr>
+        <w:t xml:space="preserve"> }}</w:t>
+      </w:r>
+      <w:r>
+        <w:rPr>
+          <w:rFonts w:eastAsia="Times New Roman" w:cs="Times New Roman" w:ascii="Times New Roman" w:hAnsi="Times New Roman"/>
+          <w:sz w:val="24"/>
+          <w:szCs w:val="24"/>
+        </w:rPr>
         <w:tab/>
       </w:r>
     </w:p>
@@ -1491,7 +1578,7 @@
       <w:pPr>
         <w:pStyle w:val="Normal"/>
         <w:tabs>
-          <w:tab w:val="clear" w:pos="720"/>
+          <w:tab w:val="clear" w:pos="709"/>
           <w:tab w:val="left" w:pos="4530" w:leader="none"/>
         </w:tabs>
         <w:rPr>
@@ -1506,7 +1593,62 @@
           <w:sz w:val="24"/>
           <w:szCs w:val="24"/>
         </w:rPr>
-        <w:t>Отгрузочные отметки: без ввоза в Российскую Федерацию</w:t>
+        <w:t xml:space="preserve">Отгрузочные отметки: </w:t>
+      </w:r>
+      <w:r>
+        <w:rPr>
+          <w:rFonts w:eastAsia="Times New Roman" w:cs="Times New Roman" w:ascii="Times New Roman" w:hAnsi="Times New Roman"/>
+          <w:sz w:val="24"/>
+          <w:szCs w:val="24"/>
+          <w:lang w:val="en-US"/>
+        </w:rPr>
+        <w:t xml:space="preserve">{{ </w:t>
+      </w:r>
+      <w:r>
+        <w:rPr>
+          <w:rFonts w:eastAsia="Times New Roman" w:cs="Times New Roman" w:ascii="Times New Roman" w:hAnsi="Times New Roman"/>
+          <w:b w:val="false"/>
+          <w:i w:val="false"/>
+          <w:color w:val="auto"/>
+          <w:kern w:val="0"/>
+          <w:sz w:val="24"/>
+          <w:szCs w:val="24"/>
+          <w:lang w:val="ru-RU" w:eastAsia="zh-CN" w:bidi="hi-IN"/>
+        </w:rPr>
+        <w:t>shipment_mark</w:t>
+      </w:r>
+      <w:r>
+        <w:rPr>
+          <w:rFonts w:eastAsia="Times New Roman" w:cs="Times New Roman" w:ascii="Times New Roman" w:hAnsi="Times New Roman"/>
+          <w:b w:val="false"/>
+          <w:i w:val="false"/>
+          <w:color w:val="auto"/>
+          <w:kern w:val="0"/>
+          <w:sz w:val="24"/>
+          <w:szCs w:val="24"/>
+          <w:lang w:val="en-US" w:eastAsia="zh-CN" w:bidi="hi-IN"/>
+        </w:rPr>
+        <w:t>.description</w:t>
+      </w:r>
+      <w:r>
+        <w:rPr>
+          <w:rFonts w:eastAsia="Times New Roman" w:cs="Times New Roman" w:ascii="Times New Roman" w:hAnsi="Times New Roman"/>
+          <w:b w:val="false"/>
+          <w:i w:val="false"/>
+          <w:color w:val="auto"/>
+          <w:kern w:val="0"/>
+          <w:sz w:val="24"/>
+          <w:szCs w:val="24"/>
+          <w:lang w:val="ru-RU" w:eastAsia="zh-CN" w:bidi="hi-IN"/>
+        </w:rPr>
+        <w:t xml:space="preserve"> }}</w:t>
+      </w:r>
+      <w:r>
+        <w:rPr>
+          <w:rFonts w:eastAsia="Times New Roman" w:cs="Times New Roman" w:ascii="Times New Roman" w:hAnsi="Times New Roman"/>
+          <w:sz w:val="24"/>
+          <w:szCs w:val="24"/>
+        </w:rPr>
         <w:tab/>
       </w:r>
     </w:p>
@@ -1514,7 +1656,7 @@
       <w:pPr>
         <w:pStyle w:val="Normal"/>
         <w:tabs>
-          <w:tab w:val="clear" w:pos="720"/>
+          <w:tab w:val="clear" w:pos="709"/>
           <w:tab w:val="left" w:pos="4530" w:leader="none"/>
         </w:tabs>
         <w:rPr>
@@ -1540,7 +1682,7 @@
       <w:pPr>
         <w:pStyle w:val="Normal"/>
         <w:tabs>
-          <w:tab w:val="clear" w:pos="720"/>
+          <w:tab w:val="clear" w:pos="709"/>
           <w:tab w:val="left" w:pos="4530" w:leader="none"/>
         </w:tabs>
         <w:spacing w:before="0" w:after="160"/>
@@ -1610,6 +1752,7 @@
     <w:qFormat/>
     <w:pPr>
       <w:widowControl/>
+      <w:suppressAutoHyphens w:val="true"/>
       <w:bidi w:val="0"/>
       <w:spacing w:lineRule="auto" w:line="259" w:before="0" w:after="160"/>
       <w:jc w:val="left"/>
@@ -1625,8 +1768,8 @@
   </w:style>
   <w:style w:type="paragraph" w:styleId="1">
     <w:name w:val="Heading 1"/>
-    <w:basedOn w:val="Normal1"/>
-    <w:next w:val="Normal1"/>
+    <w:basedOn w:val="LOnormal"/>
+    <w:next w:val="LOnormal"/>
     <w:qFormat/>
     <w:pPr>
       <w:keepNext w:val="true"/>
@@ -1641,8 +1784,8 @@
   </w:style>
   <w:style w:type="paragraph" w:styleId="2">
     <w:name w:val="Heading 2"/>
-    <w:basedOn w:val="Normal1"/>
-    <w:next w:val="Normal1"/>
+    <w:basedOn w:val="LOnormal"/>
+    <w:next w:val="LOnormal"/>
     <w:qFormat/>
     <w:pPr>
       <w:keepNext w:val="true"/>
@@ -1657,8 +1800,8 @@
   </w:style>
   <w:style w:type="paragraph" w:styleId="3">
     <w:name w:val="Heading 3"/>
-    <w:basedOn w:val="Normal1"/>
-    <w:next w:val="Normal1"/>
+    <w:basedOn w:val="LOnormal"/>
+    <w:next w:val="LOnormal"/>
     <w:qFormat/>
     <w:pPr>
       <w:keepNext w:val="true"/>
@@ -1673,8 +1816,8 @@
   </w:style>
   <w:style w:type="paragraph" w:styleId="4">
     <w:name w:val="Heading 4"/>
-    <w:basedOn w:val="Normal1"/>
-    <w:next w:val="Normal1"/>
+    <w:basedOn w:val="LOnormal"/>
+    <w:next w:val="LOnormal"/>
     <w:qFormat/>
     <w:pPr>
       <w:keepNext w:val="true"/>
@@ -1689,8 +1832,8 @@
   </w:style>
   <w:style w:type="paragraph" w:styleId="5">
     <w:name w:val="Heading 5"/>
-    <w:basedOn w:val="Normal1"/>
-    <w:next w:val="Normal1"/>
+    <w:basedOn w:val="LOnormal"/>
+    <w:next w:val="LOnormal"/>
     <w:qFormat/>
     <w:pPr>
       <w:keepNext w:val="true"/>
@@ -1705,8 +1848,8 @@
   </w:style>
   <w:style w:type="paragraph" w:styleId="6">
     <w:name w:val="Heading 6"/>
-    <w:basedOn w:val="Normal1"/>
-    <w:next w:val="Normal1"/>
+    <w:basedOn w:val="LOnormal"/>
+    <w:next w:val="LOnormal"/>
     <w:qFormat/>
     <w:pPr>
       <w:keepNext w:val="true"/>
@@ -1781,10 +1924,51 @@
       <w:szCs w:val="20"/>
     </w:rPr>
   </w:style>
-  <w:style w:type="paragraph" w:styleId="Style11">
+  <w:style w:type="character" w:styleId="Style11">
+    <w:name w:val="Основной текст Знак"/>
+    <w:qFormat/>
+    <w:rPr>
+      <w:rFonts w:ascii="Arial" w:hAnsi="Arial"/>
+      <w:sz w:val="24"/>
+      <w:lang w:val="en-US" w:eastAsia="ar-SA" w:bidi="ar-SA"/>
+    </w:rPr>
+  </w:style>
+  <w:style w:type="character" w:styleId="BodyTextChar">
+    <w:name w:val="Body Text Char"/>
+    <w:qFormat/>
+    <w:rPr>
+      <w:rFonts w:cs="Times New Roman"/>
+      <w:lang w:val="en-US" w:eastAsia="zh-CN"/>
+    </w:rPr>
+  </w:style>
+  <w:style w:type="character" w:styleId="Il">
+    <w:name w:val="il"/>
+    <w:qFormat/>
+    <w:rPr/>
+  </w:style>
+  <w:style w:type="character" w:styleId="FooterChar1">
+    <w:name w:val="Footer Char1"/>
+    <w:qFormat/>
+    <w:rPr/>
+  </w:style>
+  <w:style w:type="character" w:styleId="Style12">
+    <w:name w:val="Нижний колонтитул Знак"/>
+    <w:qFormat/>
+    <w:rPr>
+      <w:rFonts w:cs="Times New Roman"/>
+    </w:rPr>
+  </w:style>
+  <w:style w:type="character" w:styleId="Style13">
+    <w:name w:val="Верхний колонтитул Знак"/>
+    <w:qFormat/>
+    <w:rPr>
+      <w:rFonts w:cs="Times New Roman"/>
+    </w:rPr>
+  </w:style>
+  <w:style w:type="paragraph" w:styleId="Style14">
     <w:name w:val="Заголовок"/>
     <w:basedOn w:val="Normal"/>
-    <w:next w:val="Style12"/>
+    <w:next w:val="Style15"/>
     <w:qFormat/>
     <w:pPr>
       <w:keepNext w:val="true"/>
@@ -1796,7 +1980,7 @@
       <w:szCs w:val="28"/>
     </w:rPr>
   </w:style>
-  <w:style w:type="paragraph" w:styleId="Style12">
+  <w:style w:type="paragraph" w:styleId="Style15">
     <w:name w:val="Body Text"/>
     <w:basedOn w:val="Normal"/>
     <w:pPr>
@@ -1804,15 +1988,15 @@
     </w:pPr>
     <w:rPr/>
   </w:style>
-  <w:style w:type="paragraph" w:styleId="Style13">
+  <w:style w:type="paragraph" w:styleId="Style16">
     <w:name w:val="List"/>
-    <w:basedOn w:val="Style12"/>
+    <w:basedOn w:val="Style15"/>
     <w:pPr/>
     <w:rPr>
       <w:rFonts w:cs="Lucida Sans"/>
     </w:rPr>
   </w:style>
-  <w:style w:type="paragraph" w:styleId="Style14">
+  <w:style w:type="paragraph" w:styleId="Style17">
     <w:name w:val="Caption"/>
     <w:basedOn w:val="Normal"/>
     <w:qFormat/>
@@ -1828,7 +2012,7 @@
       <w:szCs w:val="24"/>
     </w:rPr>
   </w:style>
-  <w:style w:type="paragraph" w:styleId="Style15">
+  <w:style w:type="paragraph" w:styleId="Style18">
     <w:name w:val="Указатель"/>
     <w:basedOn w:val="Normal"/>
     <w:qFormat/>
@@ -1839,11 +2023,12 @@
       <w:rFonts w:cs="Lucida Sans"/>
     </w:rPr>
   </w:style>
-  <w:style w:type="paragraph" w:styleId="Normal1" w:default="1">
+  <w:style w:type="paragraph" w:styleId="LOnormal" w:default="1">
     <w:name w:val="LO-normal"/>
     <w:qFormat/>
     <w:pPr>
       <w:widowControl/>
+      <w:suppressAutoHyphens w:val="true"/>
       <w:bidi w:val="0"/>
       <w:spacing w:lineRule="auto" w:line="259" w:before="0" w:after="160"/>
       <w:jc w:val="left"/>
@@ -1857,10 +2042,10 @@
       <w:lang w:val="ru-RU" w:eastAsia="zh-CN" w:bidi="hi-IN"/>
     </w:rPr>
   </w:style>
-  <w:style w:type="paragraph" w:styleId="Style16">
+  <w:style w:type="paragraph" w:styleId="Style19">
     <w:name w:val="Title"/>
-    <w:basedOn w:val="Normal1"/>
-    <w:next w:val="Normal1"/>
+    <w:basedOn w:val="LOnormal"/>
+    <w:next w:val="LOnormal"/>
     <w:qFormat/>
     <w:pPr>
       <w:keepNext w:val="true"/>
@@ -1937,10 +2122,10 @@
       <w:rFonts w:ascii="Calibri" w:hAnsi="Calibri" w:eastAsia="SimSun" w:cs="Calibri"/>
     </w:rPr>
   </w:style>
-  <w:style w:type="paragraph" w:styleId="Style17">
+  <w:style w:type="paragraph" w:styleId="Style20">
     <w:name w:val="Subtitle"/>
-    <w:basedOn w:val="Normal1"/>
-    <w:next w:val="Normal1"/>
+    <w:basedOn w:val="LOnormal"/>
+    <w:next w:val="LOnormal"/>
     <w:qFormat/>
     <w:pPr>
       <w:keepNext w:val="true"/>
@@ -1953,6 +2138,34 @@
       <w:color w:val="666666"/>
       <w:sz w:val="48"/>
       <w:szCs w:val="48"/>
+    </w:rPr>
+  </w:style>
+  <w:style w:type="paragraph" w:styleId="11">
+    <w:name w:val="Текст1"/>
+    <w:basedOn w:val="Normal"/>
+    <w:qFormat/>
+    <w:pPr>
+      <w:tabs>
+        <w:tab w:val="left" w:pos="709" w:leader="none"/>
+      </w:tabs>
+    </w:pPr>
+    <w:rPr/>
+  </w:style>
+  <w:style w:type="paragraph" w:styleId="12">
+    <w:name w:val="Заголовок1"/>
+    <w:basedOn w:val="Normal"/>
+    <w:qFormat/>
+    <w:pPr>
+      <w:keepNext w:val="true"/>
+      <w:tabs>
+        <w:tab w:val="left" w:pos="709" w:leader="none"/>
+      </w:tabs>
+      <w:spacing w:before="240" w:after="120"/>
+    </w:pPr>
+    <w:rPr>
+      <w:rFonts w:ascii="Arial" w:hAnsi="Arial" w:cs="Arial"/>
+      <w:sz w:val="28"/>
+      <w:szCs w:val="28"/>
     </w:rPr>
   </w:style>
   <w:style w:type="numbering" w:styleId="NoList" w:default="1">

</xml_diff>